<commit_message>
broaden Supervision -> T&S, remove extracurriculars
</commit_message>
<xml_diff>
--- a/Mustafa_Sadriwala_Resume1.docx
+++ b/Mustafa_Sadriwala_Resume1.docx
@@ -41,7 +41,7 @@
       <w:r>
         <w:t xml:space="preserve">| </w:t>
       </w:r>
-      <w:hyperlink r:id="rId7" w:history="1">
+      <w:hyperlink w:history="1" r:id="rId7">
         <w:r>
           <w:rPr>
             <w:rStyle w:val="Hyperlink"/>
@@ -54,7 +54,7 @@
       <w:pPr>
         <w:pStyle w:val="Heading1"/>
         <w:pBdr>
-          <w:bottom w:val="single" w:sz="4" w:space="1" w:color="000000"/>
+          <w:bottom w:val="single" w:color="000000" w:sz="4" w:space="1"/>
         </w:pBdr>
         <w:spacing w:after="60"/>
         <w:contextualSpacing/>
@@ -63,10 +63,11 @@
         </w:rPr>
         <w:sectPr>
           <w:footerReference w:type="default" r:id="rId8"/>
-          <w:pgSz w:w="12240" w:h="15840"/>
+          <w:pgSz w:w="12240" w:h="15840" w:orient="portrait"/>
           <w:pgMar w:top="720" w:right="1080" w:bottom="1440" w:left="1080" w:header="0" w:footer="720" w:gutter="0"/>
           <w:cols w:space="720"/>
           <w:docGrid w:linePitch="360"/>
+          <w:headerReference w:type="default" r:id="R80c7ea94a64d4520"/>
         </w:sectPr>
       </w:pPr>
       <w:r>
@@ -88,12 +89,12 @@
         <w:tblpPr w:leftFromText="180" w:rightFromText="180" w:vertAnchor="text" w:horzAnchor="margin" w:tblpYSpec="bottom"/>
         <w:tblW w:w="10208" w:type="dxa"/>
         <w:tblBorders>
-          <w:top w:val="none" w:sz="0" w:space="0" w:color="auto"/>
-          <w:left w:val="none" w:sz="0" w:space="0" w:color="auto"/>
-          <w:bottom w:val="none" w:sz="0" w:space="0" w:color="auto"/>
-          <w:right w:val="none" w:sz="0" w:space="0" w:color="auto"/>
-          <w:insideH w:val="none" w:sz="0" w:space="0" w:color="auto"/>
-          <w:insideV w:val="none" w:sz="0" w:space="0" w:color="auto"/>
+          <w:top w:val="none" w:color="auto" w:sz="0" w:space="0"/>
+          <w:left w:val="none" w:color="auto" w:sz="0" w:space="0"/>
+          <w:bottom w:val="none" w:color="auto" w:sz="0" w:space="0"/>
+          <w:right w:val="none" w:color="auto" w:sz="0" w:space="0"/>
+          <w:insideH w:val="none" w:color="auto" w:sz="0" w:space="0"/>
+          <w:insideV w:val="none" w:color="auto" w:sz="0" w:space="0"/>
         </w:tblBorders>
         <w:tblLook w:val="0600" w:firstRow="0" w:lastRow="0" w:firstColumn="0" w:lastColumn="0" w:noHBand="1" w:noVBand="1"/>
       </w:tblPr>
@@ -103,12 +104,13 @@
       </w:tblGrid>
       <w:tr>
         <w:trPr>
-          <w:trHeight w:val="288"/>
+          <w:trHeight w:val="300"/>
         </w:trPr>
         <w:tc>
           <w:tcPr>
             <w:tcW w:w="3060" w:type="dxa"/>
             <w:shd w:val="clear" w:color="auto" w:fill="auto"/>
+            <w:tcMar/>
           </w:tcPr>
           <w:p>
             <w:pPr>
@@ -128,6 +130,7 @@
           <w:tcPr>
             <w:tcW w:w="7148" w:type="dxa"/>
             <w:shd w:val="clear" w:color="auto" w:fill="auto"/>
+            <w:tcMar/>
             <w:vAlign w:val="center"/>
           </w:tcPr>
           <w:p>
@@ -138,6 +141,12 @@
                 <w:rFonts w:ascii="Calibri Light" w:hAnsi="Calibri Light" w:cs="Calibri Light"/>
               </w:rPr>
             </w:pPr>
+            <w:r>
+              <w:rPr>
+                <w:rFonts w:ascii="Calibri Light" w:hAnsi="Calibri Light" w:cs="Calibri Light"/>
+              </w:rPr>
+              <w:t xml:space="preserve">Python, </w:t>
+            </w:r>
             <w:r>
               <w:rPr>
                 <w:rFonts w:ascii="Calibri Light" w:hAnsi="Calibri Light" w:cs="Calibri Light"/>
@@ -184,12 +193,6 @@
               <w:rPr>
                 <w:rFonts w:ascii="Calibri Light" w:hAnsi="Calibri Light" w:cs="Calibri Light"/>
               </w:rPr>
-              <w:t xml:space="preserve">Python, </w:t>
-            </w:r>
-            <w:r>
-              <w:rPr>
-                <w:rFonts w:ascii="Calibri Light" w:hAnsi="Calibri Light" w:cs="Calibri Light"/>
-              </w:rPr>
               <w:t>HTML,</w:t>
             </w:r>
             <w:r>
@@ -202,31 +205,20 @@
               <w:rPr>
                 <w:rFonts w:ascii="Calibri Light" w:hAnsi="Calibri Light" w:cs="Calibri Light"/>
               </w:rPr>
-              <w:t>CSS/SCSS,</w:t>
-            </w:r>
-            <w:r>
-              <w:rPr>
-                <w:rFonts w:ascii="Calibri Light" w:hAnsi="Calibri Light" w:cs="Calibri Light"/>
-              </w:rPr>
-              <w:t xml:space="preserve"> </w:t>
-            </w:r>
-            <w:r>
-              <w:rPr>
-                <w:rFonts w:ascii="Calibri Light" w:hAnsi="Calibri Light" w:cs="Calibri Light"/>
-              </w:rPr>
-              <w:t>GraphQL</w:t>
+              <w:t>CSS/SCSS</w:t>
             </w:r>
           </w:p>
         </w:tc>
       </w:tr>
       <w:tr>
         <w:trPr>
-          <w:trHeight w:val="288"/>
+          <w:trHeight w:val="300"/>
         </w:trPr>
         <w:tc>
           <w:tcPr>
             <w:tcW w:w="3060" w:type="dxa"/>
             <w:shd w:val="clear" w:color="auto" w:fill="auto"/>
+            <w:tcMar/>
           </w:tcPr>
           <w:p>
             <w:pPr>
@@ -242,6 +234,7 @@
           <w:tcPr>
             <w:tcW w:w="7148" w:type="dxa"/>
             <w:shd w:val="clear" w:color="auto" w:fill="auto"/>
+            <w:tcMar/>
           </w:tcPr>
           <w:p>
             <w:pPr>
@@ -255,7 +248,7 @@
               <w:rPr>
                 <w:rFonts w:ascii="Calibri Light" w:hAnsi="Calibri Light" w:cs="Calibri Light"/>
               </w:rPr>
-              <w:t>React, Git, LaTeX, MS Office</w:t>
+              <w:t>React, Git, LaTeX</w:t>
             </w:r>
           </w:p>
         </w:tc>
@@ -268,6 +261,7 @@
           <w:tcPr>
             <w:tcW w:w="3060" w:type="dxa"/>
             <w:shd w:val="clear" w:color="auto" w:fill="auto"/>
+            <w:tcMar/>
           </w:tcPr>
           <w:p>
             <w:pPr>
@@ -283,6 +277,7 @@
           <w:tcPr>
             <w:tcW w:w="7148" w:type="dxa"/>
             <w:shd w:val="clear" w:color="auto" w:fill="auto"/>
+            <w:tcMar/>
           </w:tcPr>
           <w:p>
             <w:pPr>
@@ -296,19 +291,25 @@
               <w:rPr>
                 <w:rFonts w:ascii="Calibri Light" w:hAnsi="Calibri Light" w:cs="Calibri Light"/>
               </w:rPr>
+              <w:t xml:space="preserve">Relay, Next.js, </w:t>
+            </w:r>
+            <w:r>
+              <w:rPr>
+                <w:rFonts w:ascii="Calibri Light" w:hAnsi="Calibri Light" w:cs="Calibri Light"/>
+              </w:rPr>
               <w:t>React-Native,</w:t>
             </w:r>
             <w:r>
               <w:rPr>
                 <w:rFonts w:ascii="Calibri Light" w:hAnsi="Calibri Light" w:cs="Calibri Light"/>
               </w:rPr>
-              <w:t xml:space="preserve"> Relay,</w:t>
+              <w:t xml:space="preserve"> </w:t>
             </w:r>
             <w:r>
               <w:rPr>
                 <w:rFonts w:ascii="Calibri Light" w:hAnsi="Calibri Light" w:cs="Calibri Light"/>
               </w:rPr>
-              <w:t xml:space="preserve"> Spring, Next.js</w:t>
+              <w:t>Spring</w:t>
             </w:r>
           </w:p>
         </w:tc>
@@ -318,7 +319,7 @@
       <w:pPr>
         <w:pStyle w:val="Heading1"/>
         <w:pBdr>
-          <w:bottom w:val="single" w:sz="4" w:space="1" w:color="000000"/>
+          <w:bottom w:val="single" w:color="000000" w:sz="4" w:space="1"/>
         </w:pBdr>
         <w:spacing w:after="60"/>
         <w:contextualSpacing/>
@@ -435,7 +436,7 @@
       <w:pPr>
         <w:pStyle w:val="Heading1"/>
         <w:pBdr>
-          <w:bottom w:val="single" w:sz="4" w:space="1" w:color="000000"/>
+          <w:bottom w:val="single" w:color="000000" w:sz="4" w:space="1"/>
         </w:pBdr>
         <w:spacing w:after="60"/>
         <w:contextualSpacing/>
@@ -500,11 +501,16 @@
     <w:p>
       <w:pPr>
         <w:pStyle w:val="ListParagraph"/>
-        <w:spacing w:before="0" w:after="0"/>
+        <w:suppressLineNumbers w:val="0"/>
+        <w:bidi w:val="0"/>
+        <w:spacing w:before="0" w:beforeAutospacing="off" w:after="0" w:afterAutospacing="off" w:line="259" w:lineRule="auto"/>
+        <w:ind w:left="360" w:right="0" w:hanging="360"/>
         <w:contextualSpacing/>
-        <w:rPr>
-          <w:rFonts w:ascii="Calibri Light" w:hAnsi="Calibri Light" w:cs="Calibri Light"/>
-          <w:b/>
+        <w:jc w:val="left"/>
+        <w:rPr>
+          <w:rFonts w:ascii="Calibri Light" w:hAnsi="Calibri Light" w:cs="Calibri Light"/>
+          <w:b w:val="1"/>
+          <w:bCs w:val="1"/>
         </w:rPr>
       </w:pPr>
       <w:r>
@@ -516,8 +522,8 @@
       <w:r>
         <w:rPr>
           <w:rFonts w:ascii="Calibri Light" w:hAnsi="Calibri Light" w:cs="Calibri Light"/>
-          <w:b/>
-          <w:bCs/>
+          <w:b w:val="1"/>
+          <w:bCs w:val="1"/>
         </w:rPr>
         <w:t>Product Engineer</w:t>
       </w:r>
@@ -525,7 +531,19 @@
         <w:rPr>
           <w:rFonts w:ascii="Calibri Light" w:hAnsi="Calibri Light" w:cs="Calibri Light"/>
         </w:rPr>
-        <w:t xml:space="preserve"> on Instagram Supervision to </w:t>
+        <w:t xml:space="preserve"> </w:t>
+      </w:r>
+      <w:r>
+        <w:rPr>
+          <w:rFonts w:ascii="Calibri Light" w:hAnsi="Calibri Light" w:cs="Calibri Light"/>
+        </w:rPr>
+        <w:t xml:space="preserve">within Instagram Trust &amp; Safety </w:t>
+      </w:r>
+      <w:r>
+        <w:rPr>
+          <w:rFonts w:ascii="Calibri Light" w:hAnsi="Calibri Light" w:cs="Calibri Light"/>
+        </w:rPr>
+        <w:t xml:space="preserve">to </w:t>
       </w:r>
       <w:r>
         <w:rPr>
@@ -542,7 +560,6 @@
       <w:r>
         <w:rPr>
           <w:rFonts w:ascii="Calibri Light" w:hAnsi="Calibri Light" w:cs="Calibri Light"/>
-          <w:bCs/>
         </w:rPr>
         <w:t xml:space="preserve">performant, policy-compliant, and privacy-aware </w:t>
       </w:r>
@@ -550,7 +567,13 @@
         <w:rPr>
           <w:rFonts w:ascii="Calibri Light" w:hAnsi="Calibri Light" w:cs="Calibri Light"/>
         </w:rPr>
-        <w:t>features for parents to help support their teenager’s journey on Instagram.</w:t>
+        <w:t xml:space="preserve">features </w:t>
+      </w:r>
+      <w:r>
+        <w:rPr>
+          <w:rFonts w:ascii="Calibri Light" w:hAnsi="Calibri Light" w:cs="Calibri Light"/>
+        </w:rPr>
+        <w:t>such as Supervision and Teen Accounts.</w:t>
       </w:r>
     </w:p>
     <w:p>
@@ -560,62 +583,63 @@
         <w:contextualSpacing/>
         <w:rPr>
           <w:rFonts w:ascii="Calibri Light" w:hAnsi="Calibri Light" w:cs="Calibri Light"/>
-          <w:b/>
-        </w:rPr>
-      </w:pPr>
-      <w:r>
-        <w:rPr>
-          <w:rFonts w:ascii="Calibri Light" w:hAnsi="Calibri Light" w:cs="Calibri Light"/>
-          <w:bCs/>
-        </w:rPr>
-        <w:t xml:space="preserve">Use </w:t>
-      </w:r>
-      <w:r>
-        <w:rPr>
-          <w:rFonts w:ascii="Calibri Light" w:hAnsi="Calibri Light" w:cs="Calibri Light"/>
-          <w:b/>
+          <w:b w:val="1"/>
+          <w:bCs w:val="1"/>
+        </w:rPr>
+      </w:pPr>
+      <w:r>
+        <w:rPr>
+          <w:rFonts w:ascii="Calibri Light" w:hAnsi="Calibri Light" w:cs="Calibri Light"/>
+        </w:rPr>
+        <w:t>Use</w:t>
+      </w:r>
+      <w:r>
+        <w:rPr>
+          <w:rFonts w:ascii="Calibri Light" w:hAnsi="Calibri Light" w:cs="Calibri Light"/>
+        </w:rPr>
+        <w:t xml:space="preserve"> Python, PHP/Hack,</w:t>
+      </w:r>
+      <w:r>
+        <w:rPr>
+          <w:rFonts w:ascii="Calibri Light" w:hAnsi="Calibri Light" w:cs="Calibri Light"/>
+        </w:rPr>
+        <w:t xml:space="preserve"> </w:t>
+      </w:r>
+      <w:r>
+        <w:rPr>
+          <w:rFonts w:ascii="Calibri Light" w:hAnsi="Calibri Light" w:cs="Calibri Light"/>
+          <w:b w:val="1"/>
+          <w:bCs w:val="1"/>
         </w:rPr>
         <w:t xml:space="preserve">React, </w:t>
       </w:r>
       <w:r>
         <w:rPr>
           <w:rFonts w:ascii="Calibri Light" w:hAnsi="Calibri Light" w:cs="Calibri Light"/>
-          <w:b/>
+          <w:b w:val="1"/>
+          <w:bCs w:val="1"/>
+        </w:rPr>
+        <w:t xml:space="preserve">and </w:t>
+      </w:r>
+      <w:r>
+        <w:rPr>
+          <w:rFonts w:ascii="Calibri Light" w:hAnsi="Calibri Light" w:cs="Calibri Light"/>
+          <w:b w:val="1"/>
+          <w:bCs w:val="1"/>
         </w:rPr>
         <w:t>JavaScript</w:t>
       </w:r>
       <w:r>
         <w:rPr>
           <w:rFonts w:ascii="Calibri Light" w:hAnsi="Calibri Light" w:cs="Calibri Light"/>
-          <w:b/>
-        </w:rPr>
-        <w:t xml:space="preserve">, PHP/Hack, </w:t>
-      </w:r>
-      <w:r>
-        <w:rPr>
-          <w:rFonts w:ascii="Calibri Light" w:hAnsi="Calibri Light" w:cs="Calibri Light"/>
-          <w:bCs/>
-        </w:rPr>
-        <w:t xml:space="preserve">and </w:t>
-      </w:r>
-      <w:r>
-        <w:rPr>
-          <w:rFonts w:ascii="Calibri Light" w:hAnsi="Calibri Light" w:cs="Calibri Light"/>
-          <w:b/>
-        </w:rPr>
-        <w:t>Python</w:t>
-      </w:r>
-      <w:r>
-        <w:rPr>
-          <w:rFonts w:ascii="Calibri Light" w:hAnsi="Calibri Light" w:cs="Calibri Light"/>
-          <w:bCs/>
+          <w:b w:val="1"/>
+          <w:bCs w:val="1"/>
         </w:rPr>
         <w:t xml:space="preserve"> </w:t>
       </w:r>
       <w:r>
         <w:rPr>
           <w:rFonts w:ascii="Calibri Light" w:hAnsi="Calibri Light" w:cs="Calibri Light"/>
-          <w:bCs/>
         </w:rPr>
         <w:t>day-to-day to own and deliver full-stack features.</w:t>
       </w:r>
@@ -623,181 +647,159 @@
     <w:p>
       <w:pPr>
         <w:pStyle w:val="ListParagraph"/>
-        <w:spacing w:before="0" w:after="0"/>
+        <w:suppressLineNumbers w:val="0"/>
+        <w:bidi w:val="0"/>
+        <w:spacing w:before="0" w:beforeAutospacing="off" w:after="0" w:afterAutospacing="off" w:line="259" w:lineRule="auto"/>
+        <w:ind w:left="360" w:right="0" w:hanging="360"/>
         <w:contextualSpacing/>
-        <w:rPr>
-          <w:rFonts w:ascii="Calibri Light" w:hAnsi="Calibri Light" w:cs="Calibri Light"/>
-          <w:b/>
-        </w:rPr>
-      </w:pPr>
-      <w:r>
-        <w:rPr>
-          <w:rFonts w:ascii="Calibri Light" w:hAnsi="Calibri Light" w:cs="Calibri Light"/>
-          <w:bCs/>
-        </w:rPr>
-        <w:t>L</w:t>
-      </w:r>
-      <w:r>
-        <w:rPr>
-          <w:rFonts w:ascii="Calibri Light" w:hAnsi="Calibri Light" w:cs="Calibri Light"/>
-          <w:bCs/>
-        </w:rPr>
-        <w:t xml:space="preserve">ed </w:t>
-      </w:r>
-      <w:r>
-        <w:rPr>
-          <w:rFonts w:ascii="Calibri Light" w:hAnsi="Calibri Light" w:cs="Calibri Light"/>
-          <w:bCs/>
-        </w:rPr>
-        <w:t xml:space="preserve">team of engineers </w:t>
-      </w:r>
-      <w:r>
-        <w:rPr>
-          <w:rFonts w:ascii="Calibri Light" w:hAnsi="Calibri Light" w:cs="Calibri Light"/>
-          <w:bCs/>
-        </w:rPr>
-        <w:t>for multiple projects up until global launch followed by analysis</w:t>
-      </w:r>
-      <w:r>
-        <w:rPr>
-          <w:rFonts w:ascii="Calibri Light" w:hAnsi="Calibri Light" w:cs="Calibri Light"/>
-          <w:bCs/>
-        </w:rPr>
-        <w:t xml:space="preserve"> of experimentation</w:t>
-      </w:r>
-      <w:r>
-        <w:rPr>
-          <w:rFonts w:ascii="Calibri Light" w:hAnsi="Calibri Light" w:cs="Calibri Light"/>
-          <w:bCs/>
-        </w:rPr>
-        <w:t xml:space="preserve"> and learnings</w:t>
-      </w:r>
-      <w:r>
-        <w:rPr>
-          <w:rFonts w:ascii="Calibri Light" w:hAnsi="Calibri Light" w:cs="Calibri Light"/>
-          <w:bCs/>
-        </w:rPr>
-        <w:t xml:space="preserve"> share-out</w:t>
-      </w:r>
-      <w:r>
-        <w:rPr>
-          <w:rFonts w:ascii="Calibri Light" w:hAnsi="Calibri Light" w:cs="Calibri Light"/>
-          <w:bCs/>
-        </w:rPr>
-        <w:t xml:space="preserve"> to continue iterating on hypotheses.</w:t>
+        <w:jc w:val="left"/>
+        <w:rPr>
+          <w:rFonts w:ascii="Calibri Light" w:hAnsi="Calibri Light" w:cs="Calibri Light"/>
+        </w:rPr>
+      </w:pPr>
+      <w:r>
+        <w:rPr>
+          <w:rFonts w:ascii="Calibri Light" w:hAnsi="Calibri Light" w:cs="Calibri Light"/>
+        </w:rPr>
+        <w:t>Led multiple projects with a team of engineers up until global launch followed by analysis of experimentation and learnings share-out to continue iterating on</w:t>
+      </w:r>
+      <w:r>
+        <w:rPr>
+          <w:rFonts w:ascii="Calibri Light" w:hAnsi="Calibri Light" w:cs="Calibri Light"/>
+        </w:rPr>
+        <w:t xml:space="preserve"> product</w:t>
+      </w:r>
+      <w:r>
+        <w:rPr>
+          <w:rFonts w:ascii="Calibri Light" w:hAnsi="Calibri Light" w:cs="Calibri Light"/>
+        </w:rPr>
+        <w:t xml:space="preserve"> hypotheses.</w:t>
       </w:r>
     </w:p>
     <w:p>
       <w:pPr>
         <w:pStyle w:val="ListParagraph"/>
-        <w:spacing w:before="0" w:after="0"/>
+        <w:suppressLineNumbers w:val="0"/>
+        <w:bidi w:val="0"/>
+        <w:spacing w:before="0" w:beforeAutospacing="off" w:after="0" w:afterAutospacing="off" w:line="259" w:lineRule="auto"/>
+        <w:ind w:left="360" w:right="0" w:hanging="360"/>
         <w:contextualSpacing/>
-        <w:rPr>
-          <w:rFonts w:ascii="Calibri Light" w:hAnsi="Calibri Light" w:cs="Calibri Light"/>
-          <w:b/>
-        </w:rPr>
-      </w:pPr>
-      <w:r>
-        <w:rPr>
-          <w:rFonts w:ascii="Calibri Light" w:hAnsi="Calibri Light" w:cs="Calibri Light"/>
-          <w:bCs/>
-        </w:rPr>
-        <w:t xml:space="preserve">Steer overall product and technical direction by </w:t>
-      </w:r>
-      <w:r>
-        <w:rPr>
-          <w:rFonts w:ascii="Calibri Light" w:hAnsi="Calibri Light" w:cs="Calibri Light"/>
-          <w:bCs/>
-        </w:rPr>
-        <w:t xml:space="preserve">driving early ideation and design thinking, </w:t>
-      </w:r>
-      <w:r>
-        <w:rPr>
-          <w:rFonts w:ascii="Calibri Light" w:hAnsi="Calibri Light" w:cs="Calibri Light"/>
-          <w:bCs/>
-        </w:rPr>
-        <w:t>prototyping new solutions</w:t>
-      </w:r>
-      <w:r>
-        <w:rPr>
-          <w:rFonts w:ascii="Calibri Light" w:hAnsi="Calibri Light" w:cs="Calibri Light"/>
-          <w:bCs/>
-        </w:rPr>
-        <w:t>/</w:t>
-      </w:r>
-      <w:r>
-        <w:rPr>
-          <w:rFonts w:ascii="Calibri Light" w:hAnsi="Calibri Light" w:cs="Calibri Light"/>
-          <w:bCs/>
-        </w:rPr>
-        <w:t>features</w:t>
-      </w:r>
-      <w:r>
-        <w:rPr>
-          <w:rFonts w:ascii="Calibri Light" w:hAnsi="Calibri Light" w:cs="Calibri Light"/>
-          <w:bCs/>
-        </w:rPr>
-        <w:t>/migrations,</w:t>
-      </w:r>
-      <w:r>
-        <w:rPr>
-          <w:rFonts w:ascii="Calibri Light" w:hAnsi="Calibri Light" w:cs="Calibri Light"/>
-          <w:bCs/>
-        </w:rPr>
-        <w:t xml:space="preserve"> and proposing required engineering bandwidth and business value.</w:t>
+        <w:jc w:val="left"/>
+        <w:rPr>
+          <w:rFonts w:ascii="Calibri Light" w:hAnsi="Calibri Light" w:cs="Calibri Light"/>
+          <w:b w:val="1"/>
+          <w:bCs w:val="1"/>
+        </w:rPr>
+      </w:pPr>
+      <w:r>
+        <w:rPr>
+          <w:rFonts w:ascii="Calibri Light" w:hAnsi="Calibri Light" w:cs="Calibri Light"/>
+        </w:rPr>
+        <w:t>Steer overall product and technical direction by driving early ideation and design thinking, prototyping new solutions/features/migrations, and proposing required engineering bandwidth and business value.</w:t>
+      </w:r>
+      <w:r>
+        <w:rPr>
+          <w:rFonts w:ascii="Calibri Light" w:hAnsi="Calibri Light" w:cs="Calibri Light"/>
+          <w:b w:val="1"/>
+          <w:bCs w:val="1"/>
+        </w:rPr>
+        <w:t xml:space="preserve"> </w:t>
       </w:r>
     </w:p>
     <w:p>
       <w:pPr>
         <w:pStyle w:val="ListParagraph"/>
-        <w:spacing w:before="0" w:after="0"/>
+        <w:suppressLineNumbers w:val="0"/>
+        <w:bidi w:val="0"/>
+        <w:spacing w:before="0" w:beforeAutospacing="off" w:after="0" w:afterAutospacing="off" w:line="259" w:lineRule="auto"/>
+        <w:ind w:left="360" w:right="0" w:hanging="360"/>
         <w:contextualSpacing/>
-        <w:rPr>
-          <w:rFonts w:ascii="Calibri Light" w:hAnsi="Calibri Light" w:cs="Calibri Light"/>
-          <w:b/>
-        </w:rPr>
-      </w:pPr>
-      <w:r>
-        <w:rPr>
-          <w:rFonts w:ascii="Calibri Light" w:hAnsi="Calibri Light" w:cs="Calibri Light"/>
-          <w:bCs/>
-        </w:rPr>
-        <w:t>P</w:t>
-      </w:r>
-      <w:r>
-        <w:rPr>
-          <w:rFonts w:ascii="Calibri Light" w:hAnsi="Calibri Light" w:cs="Calibri Light"/>
-          <w:bCs/>
-        </w:rPr>
-        <w:t>artner</w:t>
-      </w:r>
-      <w:r>
-        <w:rPr>
-          <w:rFonts w:ascii="Calibri Light" w:hAnsi="Calibri Light" w:cs="Calibri Light"/>
-          <w:bCs/>
-        </w:rPr>
-        <w:t xml:space="preserve"> with</w:t>
-      </w:r>
-      <w:r>
-        <w:rPr>
-          <w:rFonts w:ascii="Calibri Light" w:hAnsi="Calibri Light" w:cs="Calibri Light"/>
-          <w:bCs/>
-        </w:rPr>
-        <w:t xml:space="preserve"> platform teams to </w:t>
-      </w:r>
-      <w:r>
-        <w:rPr>
-          <w:rFonts w:ascii="Calibri Light" w:hAnsi="Calibri Light" w:cs="Calibri Light"/>
-          <w:bCs/>
-        </w:rPr>
-        <w:t>architect</w:t>
-      </w:r>
-      <w:r>
-        <w:rPr>
-          <w:rFonts w:ascii="Calibri Light" w:hAnsi="Calibri Light" w:cs="Calibri Light"/>
-          <w:bCs/>
-        </w:rPr>
-        <w:t xml:space="preserve"> client-needed APIs and new infrastructural requirements.</w:t>
+        <w:jc w:val="left"/>
+        <w:rPr>
+          <w:rFonts w:ascii="Calibri Light" w:hAnsi="Calibri Light" w:cs="Calibri Light"/>
+          <w:b w:val="1"/>
+          <w:bCs w:val="1"/>
+        </w:rPr>
+      </w:pPr>
+      <w:r>
+        <w:rPr>
+          <w:rFonts w:ascii="Calibri Light" w:hAnsi="Calibri Light" w:cs="Calibri Light"/>
+          <w:b w:val="1"/>
+          <w:bCs w:val="1"/>
+        </w:rPr>
+        <w:t>Mentored several junior engineers to lead their own workstreams and achieve career goals + growth.</w:t>
+      </w:r>
+    </w:p>
+    <w:p>
+      <w:pPr>
+        <w:pStyle w:val="ListParagraph"/>
+        <w:suppressLineNumbers w:val="0"/>
+        <w:bidi w:val="0"/>
+        <w:spacing w:before="0" w:beforeAutospacing="off" w:after="0" w:afterAutospacing="off" w:line="259" w:lineRule="auto"/>
+        <w:ind w:left="360" w:right="0" w:hanging="360"/>
+        <w:contextualSpacing/>
+        <w:jc w:val="left"/>
+        <w:rPr>
+          <w:rFonts w:ascii="Calibri Light" w:hAnsi="Calibri Light" w:cs="Calibri Light"/>
+          <w:b w:val="1"/>
+          <w:bCs w:val="1"/>
+        </w:rPr>
+      </w:pPr>
+      <w:r>
+        <w:rPr>
+          <w:rFonts w:ascii="Calibri Light" w:hAnsi="Calibri Light" w:cs="Calibri Light"/>
+          <w:b w:val="1"/>
+          <w:bCs w:val="1"/>
+        </w:rPr>
+        <w:t xml:space="preserve">Worked alongside data partners to create effective and scalable product logging </w:t>
+      </w:r>
+      <w:r>
+        <w:rPr>
+          <w:rFonts w:ascii="Calibri Light" w:hAnsi="Calibri Light" w:cs="Calibri Light"/>
+          <w:b w:val="1"/>
+          <w:bCs w:val="1"/>
+        </w:rPr>
+        <w:t xml:space="preserve">for safety features </w:t>
+      </w:r>
+      <w:r>
+        <w:rPr>
+          <w:rFonts w:ascii="Calibri Light" w:hAnsi="Calibri Light" w:cs="Calibri Light"/>
+          <w:b w:val="1"/>
+          <w:bCs w:val="1"/>
+        </w:rPr>
+        <w:t xml:space="preserve">which has enabled </w:t>
+      </w:r>
+      <w:r>
+        <w:rPr>
+          <w:rFonts w:ascii="Calibri Light" w:hAnsi="Calibri Light" w:cs="Calibri Light"/>
+          <w:b w:val="1"/>
+          <w:bCs w:val="1"/>
+        </w:rPr>
+        <w:t xml:space="preserve">regular product functionality verification and </w:t>
+      </w:r>
+      <w:r>
+        <w:rPr>
+          <w:rFonts w:ascii="Calibri Light" w:hAnsi="Calibri Light" w:cs="Calibri Light"/>
+          <w:b w:val="1"/>
+          <w:bCs w:val="1"/>
+        </w:rPr>
+        <w:t xml:space="preserve">powered </w:t>
+      </w:r>
+      <w:r>
+        <w:rPr>
+          <w:rFonts w:ascii="Calibri Light" w:hAnsi="Calibri Light" w:cs="Calibri Light"/>
+          <w:b w:val="1"/>
+          <w:bCs w:val="1"/>
+        </w:rPr>
+        <w:t>company-wide analys</w:t>
+      </w:r>
+      <w:r>
+        <w:rPr>
+          <w:rFonts w:ascii="Calibri Light" w:hAnsi="Calibri Light" w:cs="Calibri Light"/>
+          <w:b w:val="1"/>
+          <w:bCs w:val="1"/>
+        </w:rPr>
+        <w:t>es.</w:t>
       </w:r>
     </w:p>
     <w:p>
@@ -1107,8 +1109,6 @@
         <w:contextualSpacing/>
         <w:rPr>
           <w:rFonts w:ascii="Calibri Light" w:hAnsi="Calibri Light" w:cs="Calibri Light"/>
-          <w:sz w:val="24"/>
-          <w:szCs w:val="24"/>
         </w:rPr>
       </w:pPr>
       <w:r>
@@ -1120,8 +1120,8 @@
       <w:r>
         <w:rPr>
           <w:rFonts w:ascii="Calibri Light" w:hAnsi="Calibri Light" w:cs="Calibri Light"/>
-          <w:b/>
-          <w:bCs/>
+          <w:b w:val="1"/>
+          <w:bCs w:val="1"/>
         </w:rPr>
         <w:t>Full-Stack Developer</w:t>
       </w:r>
@@ -1146,8 +1146,8 @@
       <w:r>
         <w:rPr>
           <w:rFonts w:ascii="Calibri Light" w:hAnsi="Calibri Light" w:cs="Calibri Light"/>
-          <w:b/>
-          <w:bCs/>
+          <w:b w:val="1"/>
+          <w:bCs w:val="1"/>
         </w:rPr>
         <w:t>web application</w:t>
       </w:r>
@@ -1202,8 +1202,8 @@
       <w:r>
         <w:rPr>
           <w:rFonts w:ascii="Calibri Light" w:hAnsi="Calibri Light" w:cs="Calibri Light"/>
-          <w:b/>
-          <w:bCs/>
+          <w:b w:val="1"/>
+          <w:bCs w:val="1"/>
         </w:rPr>
         <w:t>Kafka</w:t>
       </w:r>
@@ -1242,6 +1242,12 @@
           <w:rFonts w:ascii="Calibri Light" w:hAnsi="Calibri Light" w:cs="Calibri Light"/>
         </w:rPr>
         <w:t>.</w:t>
+      </w:r>
+      <w:r>
+        <w:rPr>
+          <w:rFonts w:ascii="Calibri Light" w:hAnsi="Calibri Light" w:cs="Calibri Light"/>
+        </w:rPr>
+        <w:t xml:space="preserve"> </w:t>
       </w:r>
     </w:p>
     <w:p>
@@ -1251,99 +1257,13 @@
         <w:contextualSpacing/>
         <w:rPr>
           <w:rFonts w:ascii="Calibri Light" w:hAnsi="Calibri Light" w:cs="Calibri Light"/>
-          <w:sz w:val="24"/>
-          <w:szCs w:val="24"/>
-        </w:rPr>
-      </w:pPr>
-      <w:r>
-        <w:rPr>
-          <w:rFonts w:ascii="Calibri Light" w:hAnsi="Calibri Light" w:cs="Calibri Light"/>
-        </w:rPr>
-        <w:t>Developed</w:t>
-      </w:r>
-      <w:r>
-        <w:rPr>
-          <w:rFonts w:ascii="Calibri Light" w:hAnsi="Calibri Light" w:cs="Calibri Light"/>
-        </w:rPr>
-        <w:t xml:space="preserve"> input forms </w:t>
-      </w:r>
-      <w:r>
-        <w:rPr>
-          <w:rFonts w:ascii="Calibri Light" w:hAnsi="Calibri Light" w:cs="Calibri Light"/>
-        </w:rPr>
-        <w:t xml:space="preserve">in </w:t>
-      </w:r>
-      <w:r>
-        <w:rPr>
-          <w:rFonts w:ascii="Calibri Light" w:hAnsi="Calibri Light" w:cs="Calibri Light"/>
-          <w:b/>
-          <w:bCs/>
-        </w:rPr>
-        <w:t>React</w:t>
-      </w:r>
-      <w:r>
-        <w:rPr>
-          <w:rFonts w:ascii="Calibri Light" w:hAnsi="Calibri Light" w:cs="Calibri Light"/>
-        </w:rPr>
-        <w:t xml:space="preserve"> </w:t>
-      </w:r>
-      <w:r>
-        <w:rPr>
-          <w:rFonts w:ascii="Calibri Light" w:hAnsi="Calibri Light" w:cs="Calibri Light"/>
-        </w:rPr>
-        <w:t xml:space="preserve">alongside a </w:t>
-      </w:r>
-      <w:r>
-        <w:rPr>
-          <w:rFonts w:ascii="Calibri Light" w:hAnsi="Calibri Light" w:cs="Calibri Light"/>
-          <w:b/>
-          <w:bCs/>
-        </w:rPr>
-        <w:t>REST API</w:t>
-      </w:r>
-      <w:r>
-        <w:rPr>
-          <w:rFonts w:ascii="Calibri Light" w:hAnsi="Calibri Light" w:cs="Calibri Light"/>
-        </w:rPr>
-        <w:t xml:space="preserve"> in </w:t>
-      </w:r>
-      <w:r>
-        <w:rPr>
-          <w:rFonts w:ascii="Calibri Light" w:hAnsi="Calibri Light" w:cs="Calibri Light"/>
-          <w:b/>
-          <w:bCs/>
-        </w:rPr>
-        <w:t>Java</w:t>
-      </w:r>
-      <w:r>
-        <w:rPr>
-          <w:rFonts w:ascii="Calibri Light" w:hAnsi="Calibri Light" w:cs="Calibri Light"/>
-        </w:rPr>
-        <w:t xml:space="preserve"> for s</w:t>
-      </w:r>
-      <w:r>
-        <w:rPr>
-          <w:rFonts w:ascii="Calibri Light" w:hAnsi="Calibri Light" w:cs="Calibri Light"/>
-        </w:rPr>
-        <w:t>cheduled</w:t>
-      </w:r>
-      <w:r>
-        <w:rPr>
-          <w:rFonts w:ascii="Calibri Light" w:hAnsi="Calibri Light" w:cs="Calibri Light"/>
-        </w:rPr>
-        <w:t xml:space="preserve"> and random</w:t>
-      </w:r>
-      <w:r>
-        <w:rPr>
-          <w:rFonts w:ascii="Calibri Light" w:hAnsi="Calibri Light" w:cs="Calibri Light"/>
-        </w:rPr>
-        <w:t xml:space="preserve"> data </w:t>
-      </w:r>
-      <w:r>
-        <w:rPr>
-          <w:rFonts w:ascii="Calibri Light" w:hAnsi="Calibri Light" w:cs="Calibri Light"/>
-        </w:rPr>
-        <w:t xml:space="preserve">generation. </w:t>
+        </w:rPr>
+      </w:pPr>
+      <w:r>
+        <w:rPr>
+          <w:rFonts w:ascii="Calibri Light" w:hAnsi="Calibri Light" w:cs="Calibri Light"/>
+        </w:rPr>
+        <w:t>Developed React front-end with Java REST API for scheduled and random data generation.</w:t>
       </w:r>
     </w:p>
     <w:p>
@@ -1451,7 +1371,7 @@
       <w:pPr>
         <w:pStyle w:val="Heading1"/>
         <w:pBdr>
-          <w:bottom w:val="single" w:sz="4" w:space="1" w:color="000000"/>
+          <w:bottom w:val="single" w:color="000000" w:sz="4" w:space="1"/>
         </w:pBdr>
         <w:spacing w:after="60"/>
         <w:contextualSpacing/>
@@ -1647,7 +1567,7 @@
     <w:p>
       <w:pPr>
         <w:pStyle w:val="ListParagraph"/>
-        <w:spacing w:before="0" w:after="0"/>
+        <w:spacing w:before="0" w:beforeAutospacing="0" w:after="0" w:afterAutospacing="0"/>
         <w:contextualSpacing/>
         <w:rPr>
           <w:rFonts w:ascii="Calibri Light" w:hAnsi="Calibri Light" w:cs="Calibri Light"/>
@@ -1676,308 +1596,15 @@
           <w:rFonts w:ascii="Calibri Light" w:hAnsi="Calibri Light" w:cs="Calibri Light"/>
         </w:rPr>
         <w:t xml:space="preserve"> for production and development, as well as a continuous deployment pipeline.</w:t>
-      </w:r>
-    </w:p>
-    <w:p>
-      <w:pPr>
-        <w:pStyle w:val="Heading1"/>
-        <w:pBdr>
-          <w:bottom w:val="single" w:sz="4" w:space="1" w:color="000000"/>
-        </w:pBdr>
-        <w:spacing w:after="60"/>
-        <w:contextualSpacing/>
-        <w:rPr>
-          <w:color w:val="1F497D" w:themeColor="text2"/>
-        </w:rPr>
-      </w:pPr>
-      <w:r>
-        <w:rPr>
-          <w:color w:val="1F497D" w:themeColor="text2"/>
-        </w:rPr>
-        <w:t>Extracurriculars</w:t>
-      </w:r>
-    </w:p>
-    <w:p>
-      <w:pPr>
-        <w:pStyle w:val="NormalWeb"/>
-        <w:spacing w:before="0" w:beforeAutospacing="0" w:after="80" w:afterAutospacing="0"/>
-        <w:rPr>
-          <w:rFonts w:ascii="Georgia" w:hAnsi="Georgia"/>
-          <w:sz w:val="20"/>
-          <w:szCs w:val="20"/>
-        </w:rPr>
-      </w:pPr>
-      <w:r>
-        <w:rPr>
-          <w:rFonts w:ascii="Georgia" w:hAnsi="Georgia"/>
-          <w:b/>
-          <w:bCs/>
-          <w:sz w:val="20"/>
-          <w:szCs w:val="20"/>
-        </w:rPr>
-        <w:t>UTD Girls Who Code</w:t>
-      </w:r>
-      <w:r>
-        <w:rPr>
-          <w:rFonts w:ascii="Georgia" w:hAnsi="Georgia"/>
-          <w:sz w:val="20"/>
-          <w:szCs w:val="20"/>
-        </w:rPr>
-        <w:t xml:space="preserve"> </w:t>
-      </w:r>
-      <w:r>
-        <w:rPr>
-          <w:rFonts w:ascii="Georgia" w:hAnsi="Georgia"/>
-          <w:b/>
-          <w:bCs/>
-          <w:sz w:val="20"/>
-          <w:szCs w:val="20"/>
-        </w:rPr>
-        <w:t>Logistics Chair:</w:t>
-      </w:r>
-      <w:r>
-        <w:rPr>
-          <w:rFonts w:ascii="Georgia" w:hAnsi="Georgia"/>
-          <w:sz w:val="20"/>
-          <w:szCs w:val="20"/>
-        </w:rPr>
-        <w:t xml:space="preserve"> Helping to </w:t>
-      </w:r>
-      <w:r>
-        <w:rPr>
-          <w:rFonts w:ascii="Georgia" w:hAnsi="Georgia"/>
-          <w:sz w:val="20"/>
-          <w:szCs w:val="20"/>
-        </w:rPr>
-        <w:t>establish</w:t>
-      </w:r>
-      <w:r>
-        <w:rPr>
-          <w:rFonts w:ascii="Georgia" w:hAnsi="Georgia"/>
-          <w:sz w:val="20"/>
-          <w:szCs w:val="20"/>
-        </w:rPr>
-        <w:t xml:space="preserve"> a</w:t>
-      </w:r>
-      <w:r>
-        <w:rPr>
-          <w:rFonts w:ascii="Georgia" w:hAnsi="Georgia"/>
-          <w:sz w:val="20"/>
-          <w:szCs w:val="20"/>
-        </w:rPr>
-        <w:t xml:space="preserve"> local</w:t>
-      </w:r>
-      <w:r>
-        <w:rPr>
-          <w:rFonts w:ascii="Georgia" w:hAnsi="Georgia"/>
-          <w:sz w:val="20"/>
-          <w:szCs w:val="20"/>
-        </w:rPr>
-        <w:t xml:space="preserve"> </w:t>
-      </w:r>
-      <w:r>
-        <w:rPr>
-          <w:rFonts w:ascii="Georgia" w:hAnsi="Georgia"/>
-          <w:sz w:val="20"/>
-          <w:szCs w:val="20"/>
-        </w:rPr>
-        <w:t>chapter</w:t>
-      </w:r>
-      <w:r>
-        <w:rPr>
-          <w:rFonts w:ascii="Georgia" w:hAnsi="Georgia"/>
-          <w:sz w:val="20"/>
-          <w:szCs w:val="20"/>
-        </w:rPr>
-        <w:t xml:space="preserve"> of Girls Who Code College Loops</w:t>
-      </w:r>
-      <w:r>
-        <w:rPr>
-          <w:rFonts w:ascii="Georgia" w:hAnsi="Georgia"/>
-          <w:sz w:val="20"/>
-          <w:szCs w:val="20"/>
-        </w:rPr>
-        <w:t>.</w:t>
-      </w:r>
-    </w:p>
-    <w:p>
-      <w:pPr>
-        <w:pStyle w:val="NormalWeb"/>
-        <w:spacing w:before="0" w:beforeAutospacing="0" w:after="80" w:afterAutospacing="0"/>
-        <w:rPr>
-          <w:rFonts w:ascii="Georgia" w:hAnsi="Georgia"/>
-          <w:sz w:val="20"/>
-          <w:szCs w:val="20"/>
-        </w:rPr>
-      </w:pPr>
-      <w:r>
-        <w:rPr>
-          <w:rFonts w:ascii="Georgia" w:hAnsi="Georgia"/>
-          <w:b/>
-          <w:bCs/>
-          <w:sz w:val="20"/>
-          <w:szCs w:val="20"/>
-        </w:rPr>
-        <w:t>ACM</w:t>
-      </w:r>
-      <w:r>
-        <w:rPr>
-          <w:rFonts w:ascii="Georgia" w:hAnsi="Georgia"/>
-          <w:b/>
-          <w:bCs/>
-          <w:sz w:val="20"/>
-          <w:szCs w:val="20"/>
-        </w:rPr>
-        <w:t xml:space="preserve"> UTD</w:t>
-      </w:r>
-      <w:r>
-        <w:rPr>
-          <w:rFonts w:ascii="EBGaramond" w:hAnsi="EBGaramond"/>
-          <w:b/>
-          <w:bCs/>
-          <w:sz w:val="20"/>
-          <w:szCs w:val="20"/>
-        </w:rPr>
-        <w:t xml:space="preserve"> </w:t>
-      </w:r>
-      <w:r>
-        <w:rPr>
-          <w:rFonts w:ascii="Georgia" w:hAnsi="Georgia"/>
-          <w:b/>
-          <w:bCs/>
-          <w:sz w:val="20"/>
-          <w:szCs w:val="20"/>
-        </w:rPr>
-        <w:t>Director of Education</w:t>
-      </w:r>
-      <w:r>
-        <w:rPr>
-          <w:rFonts w:ascii="Georgia" w:hAnsi="Georgia"/>
-          <w:b/>
-          <w:bCs/>
-          <w:sz w:val="20"/>
-          <w:szCs w:val="20"/>
-        </w:rPr>
-        <w:t>:</w:t>
-      </w:r>
-      <w:r>
-        <w:rPr>
-          <w:rFonts w:ascii="Georgia" w:hAnsi="Georgia"/>
-          <w:sz w:val="20"/>
-          <w:szCs w:val="20"/>
-        </w:rPr>
-        <w:t xml:space="preserve"> </w:t>
-      </w:r>
-      <w:r>
-        <w:rPr>
-          <w:rFonts w:ascii="Georgia" w:hAnsi="Georgia"/>
-          <w:sz w:val="20"/>
-          <w:szCs w:val="20"/>
-        </w:rPr>
-        <w:t>Coordinated a team of officers to manage a mentorship program for CS underclassmen at UTD and host various workshops on topics like interview prep, intern fair</w:t>
-      </w:r>
-      <w:r>
-        <w:rPr>
-          <w:rFonts w:ascii="Georgia" w:hAnsi="Georgia"/>
-          <w:sz w:val="20"/>
-          <w:szCs w:val="20"/>
-        </w:rPr>
-        <w:t>s</w:t>
-      </w:r>
-      <w:r>
-        <w:rPr>
-          <w:rFonts w:ascii="Georgia" w:hAnsi="Georgia"/>
-          <w:sz w:val="20"/>
-          <w:szCs w:val="20"/>
-        </w:rPr>
-        <w:t xml:space="preserve">, and web </w:t>
-      </w:r>
-      <w:r>
-        <w:rPr>
-          <w:rFonts w:ascii="Georgia" w:hAnsi="Georgia"/>
-          <w:sz w:val="20"/>
-          <w:szCs w:val="20"/>
-        </w:rPr>
-        <w:t>dev</w:t>
-      </w:r>
-      <w:r>
-        <w:rPr>
-          <w:rFonts w:ascii="Georgia" w:hAnsi="Georgia"/>
-          <w:sz w:val="20"/>
-          <w:szCs w:val="20"/>
-        </w:rPr>
-        <w:t>.</w:t>
-      </w:r>
-    </w:p>
-    <w:p>
-      <w:pPr>
-        <w:pStyle w:val="NormalWeb"/>
-        <w:spacing w:before="0" w:beforeAutospacing="0" w:after="80" w:afterAutospacing="0"/>
-        <w:rPr>
-          <w:rFonts w:ascii="Georgia" w:hAnsi="Georgia"/>
-          <w:sz w:val="20"/>
-          <w:szCs w:val="20"/>
-        </w:rPr>
-      </w:pPr>
-      <w:r>
-        <w:rPr>
-          <w:rFonts w:ascii="Georgia" w:hAnsi="Georgia"/>
-          <w:b/>
-          <w:bCs/>
-          <w:sz w:val="20"/>
-          <w:szCs w:val="20"/>
-        </w:rPr>
-        <w:t>Empower Through Code volunteer</w:t>
-      </w:r>
-      <w:r>
-        <w:rPr>
-          <w:rFonts w:ascii="Georgia" w:hAnsi="Georgia"/>
-          <w:b/>
-          <w:bCs/>
-          <w:sz w:val="20"/>
-          <w:szCs w:val="20"/>
-        </w:rPr>
-        <w:t>:</w:t>
-      </w:r>
-      <w:r>
-        <w:rPr>
-          <w:rFonts w:ascii="Georgia" w:hAnsi="Georgia"/>
-          <w:sz w:val="20"/>
-          <w:szCs w:val="20"/>
-        </w:rPr>
-        <w:t xml:space="preserve"> Mentored </w:t>
-      </w:r>
-      <w:r>
-        <w:rPr>
-          <w:rFonts w:ascii="Georgia" w:hAnsi="Georgia"/>
-          <w:sz w:val="20"/>
-          <w:szCs w:val="20"/>
-        </w:rPr>
-        <w:t>students</w:t>
-      </w:r>
-      <w:r>
-        <w:rPr>
-          <w:rFonts w:ascii="Georgia" w:hAnsi="Georgia"/>
-          <w:sz w:val="20"/>
-          <w:szCs w:val="20"/>
-        </w:rPr>
-        <w:t xml:space="preserve"> at local middle schools </w:t>
-      </w:r>
-      <w:r>
-        <w:rPr>
-          <w:rFonts w:ascii="Georgia" w:hAnsi="Georgia"/>
-          <w:sz w:val="20"/>
-          <w:szCs w:val="20"/>
-        </w:rPr>
-        <w:t>to foster interest CS and engineering. Created coursework to teach Python programming and engage students with logic puzzles.</w:t>
       </w:r>
     </w:p>
     <w:sectPr>
       <w:type w:val="continuous"/>
-      <w:pgSz w:w="12240" w:h="15840"/>
+      <w:pgSz w:w="12240" w:h="15840" w:orient="portrait"/>
       <w:pgMar w:top="720" w:right="1080" w:bottom="1440" w:left="1080" w:header="0" w:footer="720" w:gutter="0"/>
       <w:cols w:space="720"/>
       <w:docGrid w:linePitch="360"/>
+      <w:headerReference w:type="default" r:id="R41a2841474f141a4"/>
     </w:sectPr>
   </w:body>
 </w:document>
@@ -2056,7 +1683,7 @@
     <w:r>
       <w:t xml:space="preserve"> | </w:t>
     </w:r>
-    <w:hyperlink r:id="rId1" w:history="1">
+    <w:hyperlink w:history="1" r:id="rId1">
       <w:r>
         <w:rPr>
           <w:rStyle w:val="Hyperlink"/>
@@ -2067,7 +1694,7 @@
     <w:r>
       <w:t xml:space="preserve"> | </w:t>
     </w:r>
-    <w:hyperlink r:id="rId2" w:history="1">
+    <w:hyperlink w:history="1" r:id="rId2">
       <w:r>
         <w:rPr>
           <w:rStyle w:val="Hyperlink"/>
@@ -2110,6 +1737,148 @@
     </w:p>
   </w:footnote>
 </w:footnotes>
+</file>
+
+<file path=word/header.xml><?xml version="1.0" encoding="utf-8"?>
+<w:hdr xmlns:w14="http://schemas.microsoft.com/office/word/2010/wordml" xmlns:w="http://schemas.openxmlformats.org/wordprocessingml/2006/main">
+  <w:tbl>
+    <w:tblPr>
+      <w:tblStyle w:val="TableNormal"/>
+      <w:bidiVisual w:val="0"/>
+      <w:tblW w:w="0" w:type="auto"/>
+      <w:tblLayout w:type="fixed"/>
+      <w:tblLook w:val="06A0" w:firstRow="1" w:lastRow="0" w:firstColumn="1" w:lastColumn="0" w:noHBand="1" w:noVBand="1"/>
+    </w:tblPr>
+    <w:tblGrid>
+      <w:gridCol w:w="3360"/>
+      <w:gridCol w:w="3360"/>
+      <w:gridCol w:w="3360"/>
+    </w:tblGrid>
+    <w:tr>
+      <w:trPr>
+        <w:trHeight w:val="300"/>
+      </w:trPr>
+      <w:tc>
+        <w:tcPr>
+          <w:tcW w:w="3360" w:type="dxa"/>
+          <w:tcMar/>
+        </w:tcPr>
+        <w:p>
+          <w:pPr>
+            <w:pStyle w:val="Header"/>
+            <w:bidi w:val="0"/>
+            <w:ind w:left="-115"/>
+            <w:jc w:val="left"/>
+          </w:pPr>
+        </w:p>
+      </w:tc>
+      <w:tc>
+        <w:tcPr>
+          <w:tcW w:w="3360" w:type="dxa"/>
+          <w:tcMar/>
+        </w:tcPr>
+        <w:p>
+          <w:pPr>
+            <w:pStyle w:val="Header"/>
+            <w:bidi w:val="0"/>
+            <w:jc w:val="center"/>
+          </w:pPr>
+        </w:p>
+      </w:tc>
+      <w:tc>
+        <w:tcPr>
+          <w:tcW w:w="3360" w:type="dxa"/>
+          <w:tcMar/>
+        </w:tcPr>
+        <w:p>
+          <w:pPr>
+            <w:pStyle w:val="Header"/>
+            <w:bidi w:val="0"/>
+            <w:ind w:right="-115"/>
+            <w:jc w:val="right"/>
+          </w:pPr>
+        </w:p>
+      </w:tc>
+    </w:tr>
+  </w:tbl>
+  <w:p>
+    <w:pPr>
+      <w:pStyle w:val="Header"/>
+      <w:bidi w:val="0"/>
+    </w:pPr>
+  </w:p>
+</w:hdr>
+</file>
+
+<file path=word/header2.xml><?xml version="1.0" encoding="utf-8"?>
+<w:hdr xmlns:w14="http://schemas.microsoft.com/office/word/2010/wordml" xmlns:w="http://schemas.openxmlformats.org/wordprocessingml/2006/main">
+  <w:tbl>
+    <w:tblPr>
+      <w:tblStyle w:val="TableNormal"/>
+      <w:bidiVisual w:val="0"/>
+      <w:tblW w:w="0" w:type="auto"/>
+      <w:tblLayout w:type="fixed"/>
+      <w:tblLook w:val="06A0" w:firstRow="1" w:lastRow="0" w:firstColumn="1" w:lastColumn="0" w:noHBand="1" w:noVBand="1"/>
+    </w:tblPr>
+    <w:tblGrid>
+      <w:gridCol w:w="3360"/>
+      <w:gridCol w:w="3360"/>
+      <w:gridCol w:w="3360"/>
+    </w:tblGrid>
+    <w:tr>
+      <w:trPr>
+        <w:trHeight w:val="300"/>
+      </w:trPr>
+      <w:tc>
+        <w:tcPr>
+          <w:tcW w:w="3360" w:type="dxa"/>
+          <w:tcMar/>
+        </w:tcPr>
+        <w:p>
+          <w:pPr>
+            <w:pStyle w:val="Header"/>
+            <w:bidi w:val="0"/>
+            <w:ind w:left="-115"/>
+            <w:jc w:val="left"/>
+          </w:pPr>
+        </w:p>
+      </w:tc>
+      <w:tc>
+        <w:tcPr>
+          <w:tcW w:w="3360" w:type="dxa"/>
+          <w:tcMar/>
+        </w:tcPr>
+        <w:p>
+          <w:pPr>
+            <w:pStyle w:val="Header"/>
+            <w:bidi w:val="0"/>
+            <w:jc w:val="center"/>
+          </w:pPr>
+        </w:p>
+      </w:tc>
+      <w:tc>
+        <w:tcPr>
+          <w:tcW w:w="3360" w:type="dxa"/>
+          <w:tcMar/>
+        </w:tcPr>
+        <w:p>
+          <w:pPr>
+            <w:pStyle w:val="Header"/>
+            <w:bidi w:val="0"/>
+            <w:ind w:right="-115"/>
+            <w:jc w:val="right"/>
+          </w:pPr>
+        </w:p>
+      </w:tc>
+    </w:tr>
+  </w:tbl>
+  <w:p>
+    <w:pPr>
+      <w:pStyle w:val="Header"/>
+      <w:bidi w:val="0"/>
+    </w:pPr>
+  </w:p>
+</w:hdr>
 </file>
 
 <file path=word/numbering.xml><?xml version="1.0" encoding="utf-8"?>
@@ -2127,7 +1896,7 @@
         <w:ind w:left="360" w:hanging="360"/>
       </w:pPr>
       <w:rPr>
-        <w:rFonts w:ascii="Symbol" w:hAnsi="Symbol" w:hint="default"/>
+        <w:rFonts w:hint="default" w:ascii="Symbol" w:hAnsi="Symbol"/>
       </w:rPr>
     </w:lvl>
     <w:lvl w:ilvl="1" w:tplc="04090003" w:tentative="1">
@@ -2139,7 +1908,7 @@
         <w:ind w:left="1080" w:hanging="360"/>
       </w:pPr>
       <w:rPr>
-        <w:rFonts w:ascii="Courier New" w:hAnsi="Courier New" w:cs="Courier New" w:hint="default"/>
+        <w:rFonts w:hint="default" w:ascii="Courier New" w:hAnsi="Courier New" w:cs="Courier New"/>
       </w:rPr>
     </w:lvl>
     <w:lvl w:ilvl="2" w:tplc="04090005" w:tentative="1">
@@ -2151,7 +1920,7 @@
         <w:ind w:left="1800" w:hanging="360"/>
       </w:pPr>
       <w:rPr>
-        <w:rFonts w:ascii="Wingdings" w:hAnsi="Wingdings" w:hint="default"/>
+        <w:rFonts w:hint="default" w:ascii="Wingdings" w:hAnsi="Wingdings"/>
       </w:rPr>
     </w:lvl>
     <w:lvl w:ilvl="3" w:tplc="04090001" w:tentative="1">
@@ -2163,7 +1932,7 @@
         <w:ind w:left="2520" w:hanging="360"/>
       </w:pPr>
       <w:rPr>
-        <w:rFonts w:ascii="Symbol" w:hAnsi="Symbol" w:hint="default"/>
+        <w:rFonts w:hint="default" w:ascii="Symbol" w:hAnsi="Symbol"/>
       </w:rPr>
     </w:lvl>
     <w:lvl w:ilvl="4" w:tplc="04090003" w:tentative="1">
@@ -2175,7 +1944,7 @@
         <w:ind w:left="3240" w:hanging="360"/>
       </w:pPr>
       <w:rPr>
-        <w:rFonts w:ascii="Courier New" w:hAnsi="Courier New" w:cs="Courier New" w:hint="default"/>
+        <w:rFonts w:hint="default" w:ascii="Courier New" w:hAnsi="Courier New" w:cs="Courier New"/>
       </w:rPr>
     </w:lvl>
     <w:lvl w:ilvl="5" w:tplc="04090005" w:tentative="1">
@@ -2187,7 +1956,7 @@
         <w:ind w:left="3960" w:hanging="360"/>
       </w:pPr>
       <w:rPr>
-        <w:rFonts w:ascii="Wingdings" w:hAnsi="Wingdings" w:hint="default"/>
+        <w:rFonts w:hint="default" w:ascii="Wingdings" w:hAnsi="Wingdings"/>
       </w:rPr>
     </w:lvl>
     <w:lvl w:ilvl="6" w:tplc="04090001" w:tentative="1">
@@ -2199,7 +1968,7 @@
         <w:ind w:left="4680" w:hanging="360"/>
       </w:pPr>
       <w:rPr>
-        <w:rFonts w:ascii="Symbol" w:hAnsi="Symbol" w:hint="default"/>
+        <w:rFonts w:hint="default" w:ascii="Symbol" w:hAnsi="Symbol"/>
       </w:rPr>
     </w:lvl>
     <w:lvl w:ilvl="7" w:tplc="04090003" w:tentative="1">
@@ -2211,7 +1980,7 @@
         <w:ind w:left="5400" w:hanging="360"/>
       </w:pPr>
       <w:rPr>
-        <w:rFonts w:ascii="Courier New" w:hAnsi="Courier New" w:cs="Courier New" w:hint="default"/>
+        <w:rFonts w:hint="default" w:ascii="Courier New" w:hAnsi="Courier New" w:cs="Courier New"/>
       </w:rPr>
     </w:lvl>
     <w:lvl w:ilvl="8" w:tplc="04090005" w:tentative="1">
@@ -2223,7 +1992,7 @@
         <w:ind w:left="6120" w:hanging="360"/>
       </w:pPr>
       <w:rPr>
-        <w:rFonts w:ascii="Wingdings" w:hAnsi="Wingdings" w:hint="default"/>
+        <w:rFonts w:hint="default" w:ascii="Wingdings" w:hAnsi="Wingdings"/>
       </w:rPr>
     </w:lvl>
   </w:abstractNum>
@@ -2241,7 +2010,7 @@
         <w:ind w:left="360" w:hanging="360"/>
       </w:pPr>
       <w:rPr>
-        <w:rFonts w:ascii="Symbol" w:hAnsi="Symbol" w:hint="default"/>
+        <w:rFonts w:hint="default" w:ascii="Symbol" w:hAnsi="Symbol"/>
       </w:rPr>
     </w:lvl>
     <w:lvl w:ilvl="1" w:tplc="04090003" w:tentative="1">
@@ -2253,7 +2022,7 @@
         <w:ind w:left="1080" w:hanging="360"/>
       </w:pPr>
       <w:rPr>
-        <w:rFonts w:ascii="Courier New" w:hAnsi="Courier New" w:cs="Courier New" w:hint="default"/>
+        <w:rFonts w:hint="default" w:ascii="Courier New" w:hAnsi="Courier New" w:cs="Courier New"/>
       </w:rPr>
     </w:lvl>
     <w:lvl w:ilvl="2" w:tplc="04090005" w:tentative="1">
@@ -2265,7 +2034,7 @@
         <w:ind w:left="1800" w:hanging="360"/>
       </w:pPr>
       <w:rPr>
-        <w:rFonts w:ascii="Wingdings" w:hAnsi="Wingdings" w:hint="default"/>
+        <w:rFonts w:hint="default" w:ascii="Wingdings" w:hAnsi="Wingdings"/>
       </w:rPr>
     </w:lvl>
     <w:lvl w:ilvl="3" w:tplc="04090001" w:tentative="1">
@@ -2277,7 +2046,7 @@
         <w:ind w:left="2520" w:hanging="360"/>
       </w:pPr>
       <w:rPr>
-        <w:rFonts w:ascii="Symbol" w:hAnsi="Symbol" w:hint="default"/>
+        <w:rFonts w:hint="default" w:ascii="Symbol" w:hAnsi="Symbol"/>
       </w:rPr>
     </w:lvl>
     <w:lvl w:ilvl="4" w:tplc="04090003" w:tentative="1">
@@ -2289,7 +2058,7 @@
         <w:ind w:left="3240" w:hanging="360"/>
       </w:pPr>
       <w:rPr>
-        <w:rFonts w:ascii="Courier New" w:hAnsi="Courier New" w:cs="Courier New" w:hint="default"/>
+        <w:rFonts w:hint="default" w:ascii="Courier New" w:hAnsi="Courier New" w:cs="Courier New"/>
       </w:rPr>
     </w:lvl>
     <w:lvl w:ilvl="5" w:tplc="04090005" w:tentative="1">
@@ -2301,7 +2070,7 @@
         <w:ind w:left="3960" w:hanging="360"/>
       </w:pPr>
       <w:rPr>
-        <w:rFonts w:ascii="Wingdings" w:hAnsi="Wingdings" w:hint="default"/>
+        <w:rFonts w:hint="default" w:ascii="Wingdings" w:hAnsi="Wingdings"/>
       </w:rPr>
     </w:lvl>
     <w:lvl w:ilvl="6" w:tplc="04090001" w:tentative="1">
@@ -2313,7 +2082,7 @@
         <w:ind w:left="4680" w:hanging="360"/>
       </w:pPr>
       <w:rPr>
-        <w:rFonts w:ascii="Symbol" w:hAnsi="Symbol" w:hint="default"/>
+        <w:rFonts w:hint="default" w:ascii="Symbol" w:hAnsi="Symbol"/>
       </w:rPr>
     </w:lvl>
     <w:lvl w:ilvl="7" w:tplc="04090003" w:tentative="1">
@@ -2325,7 +2094,7 @@
         <w:ind w:left="5400" w:hanging="360"/>
       </w:pPr>
       <w:rPr>
-        <w:rFonts w:ascii="Courier New" w:hAnsi="Courier New" w:cs="Courier New" w:hint="default"/>
+        <w:rFonts w:hint="default" w:ascii="Courier New" w:hAnsi="Courier New" w:cs="Courier New"/>
       </w:rPr>
     </w:lvl>
     <w:lvl w:ilvl="8" w:tplc="04090005" w:tentative="1">
@@ -2337,7 +2106,7 @@
         <w:ind w:left="6120" w:hanging="360"/>
       </w:pPr>
       <w:rPr>
-        <w:rFonts w:ascii="Wingdings" w:hAnsi="Wingdings" w:hint="default"/>
+        <w:rFonts w:hint="default" w:ascii="Wingdings" w:hAnsi="Wingdings"/>
       </w:rPr>
     </w:lvl>
   </w:abstractNum>
@@ -2357,7 +2126,7 @@
         <w:ind w:left="720" w:hanging="360"/>
       </w:pPr>
       <w:rPr>
-        <w:rFonts w:ascii="Symbol" w:hAnsi="Symbol" w:hint="default"/>
+        <w:rFonts w:hint="default" w:ascii="Symbol" w:hAnsi="Symbol"/>
         <w:sz w:val="20"/>
       </w:rPr>
     </w:lvl>
@@ -2373,7 +2142,7 @@
         <w:ind w:left="1440" w:hanging="360"/>
       </w:pPr>
       <w:rPr>
-        <w:rFonts w:ascii="Courier New" w:hAnsi="Courier New" w:hint="default"/>
+        <w:rFonts w:hint="default" w:ascii="Courier New" w:hAnsi="Courier New"/>
         <w:sz w:val="20"/>
       </w:rPr>
     </w:lvl>
@@ -2389,7 +2158,7 @@
         <w:ind w:left="2160" w:hanging="360"/>
       </w:pPr>
       <w:rPr>
-        <w:rFonts w:ascii="Wingdings" w:hAnsi="Wingdings" w:hint="default"/>
+        <w:rFonts w:hint="default" w:ascii="Wingdings" w:hAnsi="Wingdings"/>
         <w:sz w:val="20"/>
       </w:rPr>
     </w:lvl>
@@ -2405,7 +2174,7 @@
         <w:ind w:left="2880" w:hanging="360"/>
       </w:pPr>
       <w:rPr>
-        <w:rFonts w:ascii="Wingdings" w:hAnsi="Wingdings" w:hint="default"/>
+        <w:rFonts w:hint="default" w:ascii="Wingdings" w:hAnsi="Wingdings"/>
         <w:sz w:val="20"/>
       </w:rPr>
     </w:lvl>
@@ -2421,7 +2190,7 @@
         <w:ind w:left="3600" w:hanging="360"/>
       </w:pPr>
       <w:rPr>
-        <w:rFonts w:ascii="Wingdings" w:hAnsi="Wingdings" w:hint="default"/>
+        <w:rFonts w:hint="default" w:ascii="Wingdings" w:hAnsi="Wingdings"/>
         <w:sz w:val="20"/>
       </w:rPr>
     </w:lvl>
@@ -2437,7 +2206,7 @@
         <w:ind w:left="4320" w:hanging="360"/>
       </w:pPr>
       <w:rPr>
-        <w:rFonts w:ascii="Wingdings" w:hAnsi="Wingdings" w:hint="default"/>
+        <w:rFonts w:hint="default" w:ascii="Wingdings" w:hAnsi="Wingdings"/>
         <w:sz w:val="20"/>
       </w:rPr>
     </w:lvl>
@@ -2453,7 +2222,7 @@
         <w:ind w:left="5040" w:hanging="360"/>
       </w:pPr>
       <w:rPr>
-        <w:rFonts w:ascii="Wingdings" w:hAnsi="Wingdings" w:hint="default"/>
+        <w:rFonts w:hint="default" w:ascii="Wingdings" w:hAnsi="Wingdings"/>
         <w:sz w:val="20"/>
       </w:rPr>
     </w:lvl>
@@ -2469,7 +2238,7 @@
         <w:ind w:left="5760" w:hanging="360"/>
       </w:pPr>
       <w:rPr>
-        <w:rFonts w:ascii="Wingdings" w:hAnsi="Wingdings" w:hint="default"/>
+        <w:rFonts w:hint="default" w:ascii="Wingdings" w:hAnsi="Wingdings"/>
         <w:sz w:val="20"/>
       </w:rPr>
     </w:lvl>
@@ -2485,7 +2254,7 @@
         <w:ind w:left="6480" w:hanging="360"/>
       </w:pPr>
       <w:rPr>
-        <w:rFonts w:ascii="Wingdings" w:hAnsi="Wingdings" w:hint="default"/>
+        <w:rFonts w:hint="default" w:ascii="Wingdings" w:hAnsi="Wingdings"/>
         <w:sz w:val="20"/>
       </w:rPr>
     </w:lvl>
@@ -2503,7 +2272,7 @@
         <w:ind w:left="720" w:hanging="360"/>
       </w:pPr>
       <w:rPr>
-        <w:rFonts w:ascii="Symbol" w:hAnsi="Symbol" w:hint="default"/>
+        <w:rFonts w:hint="default" w:ascii="Symbol" w:hAnsi="Symbol"/>
       </w:rPr>
     </w:lvl>
     <w:lvl w:ilvl="1" w:tplc="04090003" w:tentative="1">
@@ -2515,7 +2284,7 @@
         <w:ind w:left="1440" w:hanging="360"/>
       </w:pPr>
       <w:rPr>
-        <w:rFonts w:ascii="Courier New" w:hAnsi="Courier New" w:cs="Courier New" w:hint="default"/>
+        <w:rFonts w:hint="default" w:ascii="Courier New" w:hAnsi="Courier New" w:cs="Courier New"/>
       </w:rPr>
     </w:lvl>
     <w:lvl w:ilvl="2" w:tplc="04090005" w:tentative="1">
@@ -2527,7 +2296,7 @@
         <w:ind w:left="2160" w:hanging="360"/>
       </w:pPr>
       <w:rPr>
-        <w:rFonts w:ascii="Wingdings" w:hAnsi="Wingdings" w:hint="default"/>
+        <w:rFonts w:hint="default" w:ascii="Wingdings" w:hAnsi="Wingdings"/>
       </w:rPr>
     </w:lvl>
     <w:lvl w:ilvl="3" w:tplc="04090001" w:tentative="1">
@@ -2539,7 +2308,7 @@
         <w:ind w:left="2880" w:hanging="360"/>
       </w:pPr>
       <w:rPr>
-        <w:rFonts w:ascii="Symbol" w:hAnsi="Symbol" w:hint="default"/>
+        <w:rFonts w:hint="default" w:ascii="Symbol" w:hAnsi="Symbol"/>
       </w:rPr>
     </w:lvl>
     <w:lvl w:ilvl="4" w:tplc="04090003" w:tentative="1">
@@ -2551,7 +2320,7 @@
         <w:ind w:left="3600" w:hanging="360"/>
       </w:pPr>
       <w:rPr>
-        <w:rFonts w:ascii="Courier New" w:hAnsi="Courier New" w:cs="Courier New" w:hint="default"/>
+        <w:rFonts w:hint="default" w:ascii="Courier New" w:hAnsi="Courier New" w:cs="Courier New"/>
       </w:rPr>
     </w:lvl>
     <w:lvl w:ilvl="5" w:tplc="04090005" w:tentative="1">
@@ -2563,7 +2332,7 @@
         <w:ind w:left="4320" w:hanging="360"/>
       </w:pPr>
       <w:rPr>
-        <w:rFonts w:ascii="Wingdings" w:hAnsi="Wingdings" w:hint="default"/>
+        <w:rFonts w:hint="default" w:ascii="Wingdings" w:hAnsi="Wingdings"/>
       </w:rPr>
     </w:lvl>
     <w:lvl w:ilvl="6" w:tplc="04090001" w:tentative="1">
@@ -2575,7 +2344,7 @@
         <w:ind w:left="5040" w:hanging="360"/>
       </w:pPr>
       <w:rPr>
-        <w:rFonts w:ascii="Symbol" w:hAnsi="Symbol" w:hint="default"/>
+        <w:rFonts w:hint="default" w:ascii="Symbol" w:hAnsi="Symbol"/>
       </w:rPr>
     </w:lvl>
     <w:lvl w:ilvl="7" w:tplc="04090003" w:tentative="1">
@@ -2587,7 +2356,7 @@
         <w:ind w:left="5760" w:hanging="360"/>
       </w:pPr>
       <w:rPr>
-        <w:rFonts w:ascii="Courier New" w:hAnsi="Courier New" w:cs="Courier New" w:hint="default"/>
+        <w:rFonts w:hint="default" w:ascii="Courier New" w:hAnsi="Courier New" w:cs="Courier New"/>
       </w:rPr>
     </w:lvl>
     <w:lvl w:ilvl="8" w:tplc="04090005" w:tentative="1">
@@ -2599,7 +2368,7 @@
         <w:ind w:left="6480" w:hanging="360"/>
       </w:pPr>
       <w:rPr>
-        <w:rFonts w:ascii="Wingdings" w:hAnsi="Wingdings" w:hint="default"/>
+        <w:rFonts w:hint="default" w:ascii="Wingdings" w:hAnsi="Wingdings"/>
       </w:rPr>
     </w:lvl>
   </w:abstractNum>
@@ -2668,7 +2437,7 @@
   <w:docDefaults>
     <w:rPrDefault>
       <w:rPr>
-        <w:rFonts w:asciiTheme="minorHAnsi" w:eastAsiaTheme="minorHAnsi" w:hAnsiTheme="minorHAnsi" w:cstheme="minorBidi"/>
+        <w:rFonts w:asciiTheme="minorHAnsi" w:hAnsiTheme="minorHAnsi" w:eastAsiaTheme="minorHAnsi" w:cstheme="minorBidi"/>
         <w:sz w:val="22"/>
         <w:szCs w:val="22"/>
         <w:lang w:val="en-US" w:eastAsia="en-US" w:bidi="ar-SA"/>
@@ -2684,14 +2453,14 @@
   <w:latentStyles w:defLockedState="0" w:defUIPriority="99" w:defSemiHidden="0" w:defUnhideWhenUsed="0" w:defQFormat="0" w:count="376">
     <w:lsdException w:name="Normal" w:uiPriority="0" w:qFormat="1"/>
     <w:lsdException w:name="heading 1" w:uiPriority="9" w:qFormat="1"/>
-    <w:lsdException w:name="heading 2" w:semiHidden="1" w:uiPriority="9" w:unhideWhenUsed="1" w:qFormat="1"/>
-    <w:lsdException w:name="heading 3" w:semiHidden="1" w:uiPriority="9" w:unhideWhenUsed="1" w:qFormat="1"/>
-    <w:lsdException w:name="heading 4" w:semiHidden="1" w:uiPriority="9" w:unhideWhenUsed="1" w:qFormat="1"/>
-    <w:lsdException w:name="heading 5" w:semiHidden="1" w:uiPriority="9" w:unhideWhenUsed="1" w:qFormat="1"/>
-    <w:lsdException w:name="heading 6" w:semiHidden="1" w:uiPriority="9" w:unhideWhenUsed="1" w:qFormat="1"/>
-    <w:lsdException w:name="heading 7" w:semiHidden="1" w:uiPriority="9" w:unhideWhenUsed="1" w:qFormat="1"/>
-    <w:lsdException w:name="heading 8" w:semiHidden="1" w:uiPriority="9" w:unhideWhenUsed="1" w:qFormat="1"/>
-    <w:lsdException w:name="heading 9" w:semiHidden="1" w:uiPriority="9" w:unhideWhenUsed="1" w:qFormat="1"/>
+    <w:lsdException w:name="heading 2" w:uiPriority="9" w:semiHidden="1" w:unhideWhenUsed="1" w:qFormat="1"/>
+    <w:lsdException w:name="heading 3" w:uiPriority="9" w:semiHidden="1" w:unhideWhenUsed="1" w:qFormat="1"/>
+    <w:lsdException w:name="heading 4" w:uiPriority="9" w:semiHidden="1" w:unhideWhenUsed="1" w:qFormat="1"/>
+    <w:lsdException w:name="heading 5" w:uiPriority="9" w:semiHidden="1" w:unhideWhenUsed="1" w:qFormat="1"/>
+    <w:lsdException w:name="heading 6" w:uiPriority="9" w:semiHidden="1" w:unhideWhenUsed="1" w:qFormat="1"/>
+    <w:lsdException w:name="heading 7" w:uiPriority="9" w:semiHidden="1" w:unhideWhenUsed="1" w:qFormat="1"/>
+    <w:lsdException w:name="heading 8" w:uiPriority="9" w:semiHidden="1" w:unhideWhenUsed="1" w:qFormat="1"/>
+    <w:lsdException w:name="heading 9" w:uiPriority="9" w:semiHidden="1" w:unhideWhenUsed="1" w:qFormat="1"/>
     <w:lsdException w:name="index 1" w:semiHidden="1" w:unhideWhenUsed="1"/>
     <w:lsdException w:name="index 2" w:semiHidden="1" w:unhideWhenUsed="1"/>
     <w:lsdException w:name="index 3" w:semiHidden="1" w:unhideWhenUsed="1"/>
@@ -2701,22 +2470,22 @@
     <w:lsdException w:name="index 7" w:semiHidden="1" w:unhideWhenUsed="1"/>
     <w:lsdException w:name="index 8" w:semiHidden="1" w:unhideWhenUsed="1"/>
     <w:lsdException w:name="index 9" w:semiHidden="1" w:unhideWhenUsed="1"/>
-    <w:lsdException w:name="toc 1" w:semiHidden="1" w:uiPriority="39" w:unhideWhenUsed="1"/>
-    <w:lsdException w:name="toc 2" w:semiHidden="1" w:uiPriority="39" w:unhideWhenUsed="1"/>
-    <w:lsdException w:name="toc 3" w:semiHidden="1" w:uiPriority="39" w:unhideWhenUsed="1"/>
-    <w:lsdException w:name="toc 4" w:semiHidden="1" w:uiPriority="39" w:unhideWhenUsed="1"/>
-    <w:lsdException w:name="toc 5" w:semiHidden="1" w:uiPriority="39" w:unhideWhenUsed="1"/>
-    <w:lsdException w:name="toc 6" w:semiHidden="1" w:uiPriority="39" w:unhideWhenUsed="1"/>
-    <w:lsdException w:name="toc 7" w:semiHidden="1" w:uiPriority="39" w:unhideWhenUsed="1"/>
-    <w:lsdException w:name="toc 8" w:semiHidden="1" w:uiPriority="39" w:unhideWhenUsed="1"/>
-    <w:lsdException w:name="toc 9" w:semiHidden="1" w:uiPriority="39" w:unhideWhenUsed="1"/>
+    <w:lsdException w:name="toc 1" w:uiPriority="39" w:semiHidden="1" w:unhideWhenUsed="1"/>
+    <w:lsdException w:name="toc 2" w:uiPriority="39" w:semiHidden="1" w:unhideWhenUsed="1"/>
+    <w:lsdException w:name="toc 3" w:uiPriority="39" w:semiHidden="1" w:unhideWhenUsed="1"/>
+    <w:lsdException w:name="toc 4" w:uiPriority="39" w:semiHidden="1" w:unhideWhenUsed="1"/>
+    <w:lsdException w:name="toc 5" w:uiPriority="39" w:semiHidden="1" w:unhideWhenUsed="1"/>
+    <w:lsdException w:name="toc 6" w:uiPriority="39" w:semiHidden="1" w:unhideWhenUsed="1"/>
+    <w:lsdException w:name="toc 7" w:uiPriority="39" w:semiHidden="1" w:unhideWhenUsed="1"/>
+    <w:lsdException w:name="toc 8" w:uiPriority="39" w:semiHidden="1" w:unhideWhenUsed="1"/>
+    <w:lsdException w:name="toc 9" w:uiPriority="39" w:semiHidden="1" w:unhideWhenUsed="1"/>
     <w:lsdException w:name="Normal Indent" w:semiHidden="1" w:unhideWhenUsed="1"/>
     <w:lsdException w:name="footnote text" w:semiHidden="1" w:unhideWhenUsed="1"/>
     <w:lsdException w:name="annotation text" w:semiHidden="1" w:unhideWhenUsed="1"/>
     <w:lsdException w:name="header" w:semiHidden="1" w:unhideWhenUsed="1"/>
     <w:lsdException w:name="footer" w:semiHidden="1" w:unhideWhenUsed="1"/>
     <w:lsdException w:name="index heading" w:semiHidden="1" w:unhideWhenUsed="1"/>
-    <w:lsdException w:name="caption" w:semiHidden="1" w:uiPriority="35" w:unhideWhenUsed="1" w:qFormat="1"/>
+    <w:lsdException w:name="caption" w:uiPriority="35" w:semiHidden="1" w:unhideWhenUsed="1" w:qFormat="1"/>
     <w:lsdException w:name="table of figures" w:semiHidden="1" w:unhideWhenUsed="1"/>
     <w:lsdException w:name="envelope address" w:semiHidden="1" w:unhideWhenUsed="1"/>
     <w:lsdException w:name="envelope return" w:semiHidden="1" w:unhideWhenUsed="1"/>
@@ -2747,7 +2516,7 @@
     <w:lsdException w:name="Title" w:uiPriority="10" w:qFormat="1"/>
     <w:lsdException w:name="Closing" w:semiHidden="1" w:unhideWhenUsed="1"/>
     <w:lsdException w:name="Signature" w:semiHidden="1" w:unhideWhenUsed="1"/>
-    <w:lsdException w:name="Default Paragraph Font" w:semiHidden="1" w:uiPriority="1" w:unhideWhenUsed="1"/>
+    <w:lsdException w:name="Default Paragraph Font" w:uiPriority="1" w:semiHidden="1" w:unhideWhenUsed="1"/>
     <w:lsdException w:name="Body Text" w:semiHidden="1" w:unhideWhenUsed="1"/>
     <w:lsdException w:name="Body Text Indent" w:semiHidden="1" w:unhideWhenUsed="1"/>
     <w:lsdException w:name="List Continue" w:semiHidden="1" w:unhideWhenUsed="1"/>
@@ -2947,8 +2716,8 @@
     <w:lsdException w:name="Subtle Reference" w:uiPriority="31" w:qFormat="1"/>
     <w:lsdException w:name="Intense Reference" w:uiPriority="32" w:qFormat="1"/>
     <w:lsdException w:name="Book Title" w:uiPriority="33" w:qFormat="1"/>
-    <w:lsdException w:name="Bibliography" w:semiHidden="1" w:uiPriority="37" w:unhideWhenUsed="1"/>
-    <w:lsdException w:name="TOC Heading" w:semiHidden="1" w:uiPriority="39" w:unhideWhenUsed="1" w:qFormat="1"/>
+    <w:lsdException w:name="Bibliography" w:uiPriority="37" w:semiHidden="1" w:unhideWhenUsed="1"/>
+    <w:lsdException w:name="TOC Heading" w:uiPriority="39" w:semiHidden="1" w:unhideWhenUsed="1" w:qFormat="1"/>
     <w:lsdException w:name="Plain Table 1" w:uiPriority="41"/>
     <w:lsdException w:name="Plain Table 2" w:uiPriority="42"/>
     <w:lsdException w:name="Plain Table 3" w:uiPriority="43"/>
@@ -3059,7 +2828,7 @@
     <w:lsdException w:name="Unresolved Mention" w:semiHidden="1" w:unhideWhenUsed="1"/>
     <w:lsdException w:name="Smart Link" w:semiHidden="1" w:unhideWhenUsed="1"/>
   </w:latentStyles>
-  <w:style w:type="paragraph" w:default="1" w:styleId="Normal">
+  <w:style w:type="paragraph" w:styleId="Normal" w:default="1">
     <w:name w:val="Normal"/>
     <w:qFormat/>
     <w:rsid w:val="001954EC"/>
@@ -3086,7 +2855,7 @@
       <w:keepNext/>
       <w:keepLines/>
       <w:pBdr>
-        <w:bottom w:val="single" w:sz="4" w:space="5" w:color="auto"/>
+        <w:bottom w:val="single" w:color="auto" w:sz="4" w:space="5"/>
       </w:pBdr>
       <w:spacing w:after="100"/>
       <w:outlineLvl w:val="0"/>
@@ -3118,13 +2887,13 @@
       <w:b/>
     </w:rPr>
   </w:style>
-  <w:style w:type="character" w:default="1" w:styleId="DefaultParagraphFont">
+  <w:style w:type="character" w:styleId="DefaultParagraphFont" w:default="1">
     <w:name w:val="Default Paragraph Font"/>
     <w:uiPriority w:val="1"/>
     <w:semiHidden/>
     <w:unhideWhenUsed/>
   </w:style>
-  <w:style w:type="table" w:default="1" w:styleId="TableNormal">
+  <w:style w:type="table" w:styleId="TableNormal" w:default="1">
     <w:name w:val="Normal Table"/>
     <w:uiPriority w:val="99"/>
     <w:semiHidden/>
@@ -3139,13 +2908,13 @@
       </w:tblCellMar>
     </w:tblPr>
   </w:style>
-  <w:style w:type="numbering" w:default="1" w:styleId="NoList">
+  <w:style w:type="numbering" w:styleId="NoList" w:default="1">
     <w:name w:val="No List"/>
     <w:uiPriority w:val="99"/>
     <w:semiHidden/>
     <w:unhideWhenUsed/>
   </w:style>
-  <w:style w:type="paragraph" w:customStyle="1" w:styleId="Name">
+  <w:style w:type="paragraph" w:styleId="Name" w:customStyle="1">
     <w:name w:val="Name"/>
     <w:basedOn w:val="Normal"/>
     <w:qFormat/>
@@ -3159,7 +2928,7 @@
       <w:szCs w:val="40"/>
     </w:rPr>
   </w:style>
-  <w:style w:type="paragraph" w:customStyle="1" w:styleId="ContactInfo">
+  <w:style w:type="paragraph" w:styleId="ContactInfo" w:customStyle="1">
     <w:name w:val="Contact Info"/>
     <w:basedOn w:val="Normal"/>
     <w:qFormat/>
@@ -3173,14 +2942,14 @@
       <w:szCs w:val="20"/>
     </w:rPr>
   </w:style>
-  <w:style w:type="character" w:customStyle="1" w:styleId="Heading1Char">
+  <w:style w:type="character" w:styleId="Heading1Char" w:customStyle="1">
     <w:name w:val="Heading 1 Char"/>
     <w:basedOn w:val="DefaultParagraphFont"/>
     <w:link w:val="Heading1"/>
     <w:uiPriority w:val="9"/>
     <w:rsid w:val="003E7606"/>
     <w:rPr>
-      <w:rFonts w:ascii="Georgia" w:eastAsiaTheme="majorEastAsia" w:hAnsi="Georgia" w:cstheme="majorBidi"/>
+      <w:rFonts w:ascii="Georgia" w:hAnsi="Georgia" w:eastAsiaTheme="majorEastAsia" w:cstheme="majorBidi"/>
       <w:b/>
       <w:bCs/>
       <w:caps/>
@@ -3202,7 +2971,7 @@
       </w:numPr>
     </w:pPr>
   </w:style>
-  <w:style w:type="character" w:customStyle="1" w:styleId="Heading2Char">
+  <w:style w:type="character" w:styleId="Heading2Char" w:customStyle="1">
     <w:name w:val="Heading 2 Char"/>
     <w:basedOn w:val="DefaultParagraphFont"/>
     <w:link w:val="Heading2"/>
@@ -3213,7 +2982,7 @@
       <w:b/>
     </w:rPr>
   </w:style>
-  <w:style w:type="character" w:customStyle="1" w:styleId="NormalBold">
+  <w:style w:type="character" w:styleId="NormalBold" w:customStyle="1">
     <w:name w:val="Normal Bold"/>
     <w:uiPriority w:val="1"/>
     <w:qFormat/>
@@ -3222,7 +2991,7 @@
       <w:b/>
     </w:rPr>
   </w:style>
-  <w:style w:type="character" w:customStyle="1" w:styleId="NormalItalic">
+  <w:style w:type="character" w:styleId="NormalItalic" w:customStyle="1">
     <w:name w:val="Normal Italic"/>
     <w:basedOn w:val="DefaultParagraphFont"/>
     <w:uiPriority w:val="1"/>
@@ -3233,7 +3002,7 @@
       <w:i/>
     </w:rPr>
   </w:style>
-  <w:style w:type="paragraph" w:customStyle="1" w:styleId="Contactinfo0">
+  <w:style w:type="paragraph" w:styleId="Contactinfo0" w:customStyle="1">
     <w:name w:val="Contact info"/>
     <w:basedOn w:val="Normal"/>
     <w:qFormat/>
@@ -3246,7 +3015,7 @@
       <w:ind w:left="90"/>
     </w:pPr>
     <w:rPr>
-      <w:rFonts w:asciiTheme="minorHAnsi" w:eastAsia="Times New Roman" w:hAnsiTheme="minorHAnsi" w:cs="Times New Roman"/>
+      <w:rFonts w:eastAsia="Times New Roman" w:cs="Times New Roman" w:asciiTheme="minorHAnsi" w:hAnsiTheme="minorHAnsi"/>
       <w:color w:val="969696"/>
       <w:sz w:val="20"/>
       <w:szCs w:val="20"/>
@@ -3277,7 +3046,7 @@
       <w:spacing w:before="0" w:after="0"/>
     </w:pPr>
   </w:style>
-  <w:style w:type="character" w:customStyle="1" w:styleId="HeaderChar">
+  <w:style w:type="character" w:styleId="HeaderChar" w:customStyle="1">
     <w:name w:val="Header Char"/>
     <w:basedOn w:val="DefaultParagraphFont"/>
     <w:link w:val="Header"/>
@@ -3301,7 +3070,7 @@
       <w:spacing w:before="0" w:after="0"/>
     </w:pPr>
   </w:style>
-  <w:style w:type="character" w:customStyle="1" w:styleId="FooterChar">
+  <w:style w:type="character" w:styleId="FooterChar" w:customStyle="1">
     <w:name w:val="Footer Char"/>
     <w:basedOn w:val="DefaultParagraphFont"/>
     <w:link w:val="Footer"/>
@@ -3311,7 +3080,7 @@
       <w:rFonts w:ascii="Georgia" w:hAnsi="Georgia"/>
     </w:rPr>
   </w:style>
-  <w:style w:type="character" w:customStyle="1" w:styleId="tgc">
+  <w:style w:type="character" w:styleId="tgc" w:customStyle="1">
     <w:name w:val="_tgc"/>
     <w:rsid w:val="00950AB5"/>
   </w:style>
@@ -3328,7 +3097,7 @@
       <w:spacing w:before="100" w:beforeAutospacing="1" w:after="100" w:afterAutospacing="1"/>
     </w:pPr>
     <w:rPr>
-      <w:rFonts w:ascii="Times New Roman" w:eastAsia="Times New Roman" w:hAnsi="Times New Roman" w:cs="Times New Roman"/>
+      <w:rFonts w:ascii="Times New Roman" w:hAnsi="Times New Roman" w:eastAsia="Times New Roman" w:cs="Times New Roman"/>
       <w:sz w:val="24"/>
       <w:szCs w:val="24"/>
     </w:rPr>
@@ -3367,12 +3136,12 @@
     </w:pPr>
     <w:tblPr>
       <w:tblBorders>
-        <w:top w:val="single" w:sz="4" w:space="0" w:color="auto"/>
-        <w:left w:val="single" w:sz="4" w:space="0" w:color="auto"/>
-        <w:bottom w:val="single" w:sz="4" w:space="0" w:color="auto"/>
-        <w:right w:val="single" w:sz="4" w:space="0" w:color="auto"/>
-        <w:insideH w:val="single" w:sz="4" w:space="0" w:color="auto"/>
-        <w:insideV w:val="single" w:sz="4" w:space="0" w:color="auto"/>
+        <w:top w:val="single" w:color="auto" w:sz="4" w:space="0"/>
+        <w:left w:val="single" w:color="auto" w:sz="4" w:space="0"/>
+        <w:bottom w:val="single" w:color="auto" w:sz="4" w:space="0"/>
+        <w:right w:val="single" w:color="auto" w:sz="4" w:space="0"/>
+        <w:insideH w:val="single" w:color="auto" w:sz="4" w:space="0"/>
+        <w:insideV w:val="single" w:color="auto" w:sz="4" w:space="0"/>
       </w:tblBorders>
     </w:tblPr>
   </w:style>
@@ -3386,12 +3155,12 @@
     </w:pPr>
     <w:tblPr>
       <w:tblBorders>
-        <w:top w:val="single" w:sz="4" w:space="0" w:color="BFBFBF" w:themeColor="background1" w:themeShade="BF"/>
-        <w:left w:val="single" w:sz="4" w:space="0" w:color="BFBFBF" w:themeColor="background1" w:themeShade="BF"/>
-        <w:bottom w:val="single" w:sz="4" w:space="0" w:color="BFBFBF" w:themeColor="background1" w:themeShade="BF"/>
-        <w:right w:val="single" w:sz="4" w:space="0" w:color="BFBFBF" w:themeColor="background1" w:themeShade="BF"/>
-        <w:insideH w:val="single" w:sz="4" w:space="0" w:color="BFBFBF" w:themeColor="background1" w:themeShade="BF"/>
-        <w:insideV w:val="single" w:sz="4" w:space="0" w:color="BFBFBF" w:themeColor="background1" w:themeShade="BF"/>
+        <w:top w:val="single" w:color="BFBFBF" w:themeColor="background1" w:themeShade="BF" w:sz="4" w:space="0"/>
+        <w:left w:val="single" w:color="BFBFBF" w:themeColor="background1" w:themeShade="BF" w:sz="4" w:space="0"/>
+        <w:bottom w:val="single" w:color="BFBFBF" w:themeColor="background1" w:themeShade="BF" w:sz="4" w:space="0"/>
+        <w:right w:val="single" w:color="BFBFBF" w:themeColor="background1" w:themeShade="BF" w:sz="4" w:space="0"/>
+        <w:insideH w:val="single" w:color="BFBFBF" w:themeColor="background1" w:themeShade="BF" w:sz="4" w:space="0"/>
+        <w:insideV w:val="single" w:color="BFBFBF" w:themeColor="background1" w:themeShade="BF" w:sz="4" w:space="0"/>
       </w:tblBorders>
     </w:tblPr>
   </w:style>
@@ -3444,7 +3213,7 @@
       </w:tcPr>
     </w:tblStylePr>
   </w:style>
-  <w:style w:type="paragraph" w:customStyle="1" w:styleId="ak">
+  <w:style w:type="paragraph" w:styleId="ak" w:customStyle="1">
     <w:name w:val="ak"/>
     <w:basedOn w:val="Normal"/>
     <w:rsid w:val="00F91462"/>
@@ -3455,7 +3224,7 @@
       <w:spacing w:before="100" w:beforeAutospacing="1" w:after="100" w:afterAutospacing="1"/>
     </w:pPr>
     <w:rPr>
-      <w:rFonts w:ascii="Times New Roman" w:eastAsia="Times New Roman" w:hAnsi="Times New Roman" w:cs="Times New Roman"/>
+      <w:rFonts w:ascii="Times New Roman" w:hAnsi="Times New Roman" w:eastAsia="Times New Roman" w:cs="Times New Roman"/>
       <w:sz w:val="24"/>
       <w:szCs w:val="24"/>
     </w:rPr>

</xml_diff>